<commit_message>
Acomplados a las tres entregas
</commit_message>
<xml_diff>
--- a/COMPETENCIAS.docx
+++ b/COMPETENCIAS.docx
@@ -155,7 +155,23 @@
                 <w:sz w:val="24"/>
                 <w:szCs w:val="24"/>
               </w:rPr>
-              <w:t>Se utiliza Trello como herramienta para la calendarización y la asignación de responsabilidades.</w:t>
+              <w:t>Se gener</w:t>
+            </w:r>
+            <w:r>
+              <w:rPr>
+                <w:rFonts w:ascii="Arial" w:hAnsi="Arial" w:cs="Arial"/>
+                <w:sz w:val="24"/>
+                <w:szCs w:val="24"/>
+              </w:rPr>
+              <w:t>ó</w:t>
+            </w:r>
+            <w:r>
+              <w:rPr>
+                <w:rFonts w:ascii="Arial" w:hAnsi="Arial" w:cs="Arial"/>
+                <w:sz w:val="24"/>
+                <w:szCs w:val="24"/>
+              </w:rPr>
+              <w:t xml:space="preserve"> la idea y el objetivo del proyecto con base en los conceptos básicos de Ingeniería de Software</w:t>
             </w:r>
           </w:p>
           <w:p>
@@ -178,7 +194,23 @@
                 <w:sz w:val="24"/>
                 <w:szCs w:val="24"/>
               </w:rPr>
-              <w:t>Se emplea GitHub como repositorio donde se almacena la información relacionada al proyecto.</w:t>
+              <w:t>Se aplica</w:t>
+            </w:r>
+            <w:r>
+              <w:rPr>
+                <w:rFonts w:ascii="Arial" w:hAnsi="Arial" w:cs="Arial"/>
+                <w:sz w:val="24"/>
+                <w:szCs w:val="24"/>
+              </w:rPr>
+              <w:t>ro</w:t>
+            </w:r>
+            <w:r>
+              <w:rPr>
+                <w:rFonts w:ascii="Arial" w:hAnsi="Arial" w:cs="Arial"/>
+                <w:sz w:val="24"/>
+                <w:szCs w:val="24"/>
+              </w:rPr>
+              <w:t xml:space="preserve">n los principios de Ingeniería de Software para empezar la comunicación con el cliente y los involucrados en el proyecto. </w:t>
             </w:r>
           </w:p>
         </w:tc>
@@ -215,10 +247,10 @@
           </w:tcPr>
           <w:p>
             <w:pPr>
-              <w:widowControl w:val="0"/>
+              <w:pStyle w:val="Prrafodelista"/>
               <w:numPr>
                 <w:ilvl w:val="0"/>
-                <w:numId w:val="4"/>
+                <w:numId w:val="6"/>
               </w:numPr>
               <w:spacing w:after="0" w:line="360" w:lineRule="auto"/>
               <w:rPr>
@@ -233,30 +265,47 @@
                 <w:sz w:val="24"/>
                 <w:szCs w:val="24"/>
               </w:rPr>
-              <w:t>Se establecieron objetivos del producto y los requerimientos correspondientes del mismo.</w:t>
-            </w:r>
-          </w:p>
-          <w:p>
-            <w:pPr>
-              <w:widowControl w:val="0"/>
-              <w:numPr>
-                <w:ilvl w:val="0"/>
-                <w:numId w:val="4"/>
-              </w:numPr>
-              <w:spacing w:after="0" w:line="360" w:lineRule="auto"/>
-              <w:rPr>
-                <w:rFonts w:ascii="Arial" w:hAnsi="Arial" w:cs="Arial"/>
-                <w:sz w:val="24"/>
-                <w:szCs w:val="24"/>
-              </w:rPr>
-            </w:pPr>
-            <w:r>
-              <w:rPr>
-                <w:rFonts w:ascii="Arial" w:hAnsi="Arial" w:cs="Arial"/>
-                <w:sz w:val="24"/>
-                <w:szCs w:val="24"/>
-              </w:rPr>
-              <w:t>Se realizaron encuestas y entrevistas para poder entender mejor a los usuarios.</w:t>
+              <w:t xml:space="preserve">Se adoptó </w:t>
+            </w:r>
+            <w:r>
+              <w:rPr>
+                <w:rFonts w:ascii="Arial" w:hAnsi="Arial" w:cs="Arial"/>
+                <w:sz w:val="24"/>
+                <w:szCs w:val="24"/>
+              </w:rPr>
+              <w:t>Trello, Slack, GitHub y Soapbox como</w:t>
+            </w:r>
+            <w:r>
+              <w:rPr>
+                <w:rFonts w:ascii="Arial" w:hAnsi="Arial" w:cs="Arial"/>
+                <w:sz w:val="24"/>
+                <w:szCs w:val="24"/>
+              </w:rPr>
+              <w:t xml:space="preserve"> herramientas de</w:t>
+            </w:r>
+            <w:r>
+              <w:rPr>
+                <w:rFonts w:ascii="Arial" w:hAnsi="Arial" w:cs="Arial"/>
+                <w:sz w:val="24"/>
+                <w:szCs w:val="24"/>
+              </w:rPr>
+              <w:t xml:space="preserve"> apoyo en </w:t>
+            </w:r>
+            <w:r>
+              <w:rPr>
+                <w:rFonts w:ascii="Arial" w:hAnsi="Arial" w:cs="Arial"/>
+                <w:sz w:val="24"/>
+                <w:szCs w:val="24"/>
+              </w:rPr>
+              <w:t>el</w:t>
+            </w:r>
+            <w:r>
+              <w:rPr>
+                <w:rFonts w:ascii="Arial" w:hAnsi="Arial" w:cs="Arial"/>
+                <w:sz w:val="24"/>
+                <w:szCs w:val="24"/>
+              </w:rPr>
+              <w:t xml:space="preserve"> proyecto.</w:t>
             </w:r>
           </w:p>
           <w:p>
@@ -278,39 +327,29 @@
                 <w:sz w:val="24"/>
                 <w:szCs w:val="24"/>
               </w:rPr>
-              <w:t>Se utiliz</w:t>
-            </w:r>
-            <w:r>
-              <w:rPr>
-                <w:rFonts w:ascii="Arial" w:hAnsi="Arial" w:cs="Arial"/>
-                <w:sz w:val="24"/>
-                <w:szCs w:val="24"/>
-              </w:rPr>
-              <w:t>a</w:t>
-            </w:r>
-            <w:r>
-              <w:rPr>
-                <w:rFonts w:ascii="Arial" w:hAnsi="Arial" w:cs="Arial"/>
-                <w:sz w:val="24"/>
-                <w:szCs w:val="24"/>
-              </w:rPr>
-              <w:t xml:space="preserve"> la comunicación</w:t>
-            </w:r>
-            <w:r>
-              <w:rPr>
-                <w:rFonts w:ascii="Arial" w:hAnsi="Arial" w:cs="Arial"/>
-                <w:sz w:val="24"/>
-                <w:szCs w:val="24"/>
-              </w:rPr>
-              <w:t xml:space="preserve"> (mediante Slack y presencial)</w:t>
-            </w:r>
-            <w:r>
-              <w:rPr>
-                <w:rFonts w:ascii="Arial" w:hAnsi="Arial" w:cs="Arial"/>
-                <w:sz w:val="24"/>
-                <w:szCs w:val="24"/>
-              </w:rPr>
-              <w:t xml:space="preserve"> como parte esencial para el entendimiento del problema y de los requerimientos.</w:t>
+              <w:t>Se realizaron encuestas para conocer las necesidades de la gente y poder acoplar el objetivo de una manera eficiente.</w:t>
+            </w:r>
+          </w:p>
+          <w:p>
+            <w:pPr>
+              <w:numPr>
+                <w:ilvl w:val="0"/>
+                <w:numId w:val="4"/>
+              </w:numPr>
+              <w:spacing w:after="0" w:line="360" w:lineRule="auto"/>
+              <w:rPr>
+                <w:rFonts w:ascii="Arial" w:hAnsi="Arial" w:cs="Arial"/>
+                <w:sz w:val="24"/>
+                <w:szCs w:val="24"/>
+              </w:rPr>
+            </w:pPr>
+            <w:r>
+              <w:rPr>
+                <w:rFonts w:ascii="Arial" w:hAnsi="Arial" w:cs="Arial"/>
+                <w:sz w:val="24"/>
+                <w:szCs w:val="24"/>
+              </w:rPr>
+              <w:t>Se redactaron los requerimientos del producto.</w:t>
             </w:r>
           </w:p>
         </w:tc>
@@ -388,7 +427,23 @@
                 <w:sz w:val="24"/>
                 <w:szCs w:val="24"/>
               </w:rPr>
-              <w:t xml:space="preserve">Se realizan </w:t>
+              <w:t>Se realiz</w:t>
+            </w:r>
+            <w:r>
+              <w:rPr>
+                <w:rFonts w:ascii="Arial" w:hAnsi="Arial" w:cs="Arial"/>
+                <w:sz w:val="24"/>
+                <w:szCs w:val="24"/>
+              </w:rPr>
+              <w:t>aro</w:t>
+            </w:r>
+            <w:r>
+              <w:rPr>
+                <w:rFonts w:ascii="Arial" w:hAnsi="Arial" w:cs="Arial"/>
+                <w:sz w:val="24"/>
+                <w:szCs w:val="24"/>
+              </w:rPr>
+              <w:t xml:space="preserve">n </w:t>
             </w:r>
             <w:r>
               <w:rPr>
@@ -435,15 +490,23 @@
                 <w:sz w:val="24"/>
                 <w:szCs w:val="24"/>
               </w:rPr>
-              <w:t xml:space="preserve">Se diseñan casos de uso para </w:t>
-            </w:r>
-            <w:r>
-              <w:rPr>
-                <w:rFonts w:ascii="Arial" w:hAnsi="Arial" w:cs="Arial"/>
-                <w:sz w:val="24"/>
-                <w:szCs w:val="24"/>
-              </w:rPr>
-              <w:t>poder realizar las guías.</w:t>
+              <w:t>Se identifica</w:t>
+            </w:r>
+            <w:r>
+              <w:rPr>
+                <w:rFonts w:ascii="Arial" w:hAnsi="Arial" w:cs="Arial"/>
+                <w:sz w:val="24"/>
+                <w:szCs w:val="24"/>
+              </w:rPr>
+              <w:t>ro</w:t>
+            </w:r>
+            <w:r>
+              <w:rPr>
+                <w:rFonts w:ascii="Arial" w:hAnsi="Arial" w:cs="Arial"/>
+                <w:sz w:val="24"/>
+                <w:szCs w:val="24"/>
+              </w:rPr>
+              <w:t>n las diferencias entre modelos ágiles y tradicionales.</w:t>
             </w:r>
           </w:p>
         </w:tc>
@@ -498,7 +561,23 @@
                 <w:sz w:val="24"/>
                 <w:szCs w:val="24"/>
               </w:rPr>
-              <w:t>Se busca la satisfacción del usuario mediante el producto.</w:t>
+              <w:t>Se busc</w:t>
+            </w:r>
+            <w:r>
+              <w:rPr>
+                <w:rFonts w:ascii="Arial" w:hAnsi="Arial" w:cs="Arial"/>
+                <w:sz w:val="24"/>
+                <w:szCs w:val="24"/>
+              </w:rPr>
+              <w:t>ó</w:t>
+            </w:r>
+            <w:r>
+              <w:rPr>
+                <w:rFonts w:ascii="Arial" w:hAnsi="Arial" w:cs="Arial"/>
+                <w:sz w:val="24"/>
+                <w:szCs w:val="24"/>
+              </w:rPr>
+              <w:t xml:space="preserve"> la satisfacción del usuario mediante el producto.</w:t>
             </w:r>
           </w:p>
           <w:p>
@@ -521,7 +600,62 @@
                 <w:sz w:val="24"/>
                 <w:szCs w:val="24"/>
               </w:rPr>
-              <w:t xml:space="preserve">Se entrega un producto </w:t>
+              <w:t>Se adopta</w:t>
+            </w:r>
+            <w:r>
+              <w:rPr>
+                <w:rFonts w:ascii="Arial" w:hAnsi="Arial" w:cs="Arial"/>
+                <w:sz w:val="24"/>
+                <w:szCs w:val="24"/>
+              </w:rPr>
+              <w:t>ro</w:t>
+            </w:r>
+            <w:r>
+              <w:rPr>
+                <w:rFonts w:ascii="Arial" w:hAnsi="Arial" w:cs="Arial"/>
+                <w:sz w:val="24"/>
+                <w:szCs w:val="24"/>
+              </w:rPr>
+              <w:t>n los factores de calidad de Garvin y se compara con el proyecto.</w:t>
+            </w:r>
+          </w:p>
+          <w:p>
+            <w:pPr>
+              <w:widowControl w:val="0"/>
+              <w:numPr>
+                <w:ilvl w:val="0"/>
+                <w:numId w:val="5"/>
+              </w:numPr>
+              <w:spacing w:after="0" w:line="360" w:lineRule="auto"/>
+              <w:rPr>
+                <w:rFonts w:ascii="Arial" w:hAnsi="Arial" w:cs="Arial"/>
+                <w:sz w:val="24"/>
+                <w:szCs w:val="24"/>
+              </w:rPr>
+            </w:pPr>
+            <w:r>
+              <w:rPr>
+                <w:rFonts w:ascii="Arial" w:hAnsi="Arial" w:cs="Arial"/>
+                <w:sz w:val="24"/>
+                <w:szCs w:val="24"/>
+              </w:rPr>
+              <w:t>Se entreg</w:t>
+            </w:r>
+            <w:r>
+              <w:rPr>
+                <w:rFonts w:ascii="Arial" w:hAnsi="Arial" w:cs="Arial"/>
+                <w:sz w:val="24"/>
+                <w:szCs w:val="24"/>
+              </w:rPr>
+              <w:t>ó</w:t>
+            </w:r>
+            <w:r>
+              <w:rPr>
+                <w:rFonts w:ascii="Arial" w:hAnsi="Arial" w:cs="Arial"/>
+                <w:sz w:val="24"/>
+                <w:szCs w:val="24"/>
+              </w:rPr>
+              <w:t xml:space="preserve"> un producto </w:t>
             </w:r>
             <w:r>
               <w:rPr>
@@ -594,10 +728,8 @@
                 <w:sz w:val="24"/>
                 <w:szCs w:val="24"/>
               </w:rPr>
-              <w:t>Se recopilan la opinión de maestros y estudiantes para entender mejor la problemática y las necesidades para garantizar el éxito del producto.</w:t>
-            </w:r>
-            <w:bookmarkStart w:id="0" w:name="_GoBack"/>
-            <w:bookmarkEnd w:id="0"/>
+              <w:t>Se asignaron roles en el equipo</w:t>
+            </w:r>
           </w:p>
           <w:p>
             <w:pPr>
@@ -619,8 +751,57 @@
                 <w:sz w:val="24"/>
                 <w:szCs w:val="24"/>
               </w:rPr>
-              <w:t>Todos los cambios que se hagan en el software quedan registrados en una bitácora.</w:t>
-            </w:r>
+              <w:t>Se organizaron las tareas de acuerdo con las habilidades de cada miembro del equipo.</w:t>
+            </w:r>
+          </w:p>
+          <w:p>
+            <w:pPr>
+              <w:widowControl w:val="0"/>
+              <w:numPr>
+                <w:ilvl w:val="0"/>
+                <w:numId w:val="1"/>
+              </w:numPr>
+              <w:spacing w:after="0" w:line="360" w:lineRule="auto"/>
+              <w:rPr>
+                <w:rFonts w:ascii="Arial" w:hAnsi="Arial" w:cs="Arial"/>
+                <w:sz w:val="24"/>
+                <w:szCs w:val="24"/>
+              </w:rPr>
+            </w:pPr>
+            <w:r>
+              <w:rPr>
+                <w:rFonts w:ascii="Arial" w:hAnsi="Arial" w:cs="Arial"/>
+                <w:sz w:val="24"/>
+                <w:szCs w:val="24"/>
+              </w:rPr>
+              <w:t xml:space="preserve">Se </w:t>
+            </w:r>
+            <w:r>
+              <w:rPr>
+                <w:rFonts w:ascii="Arial" w:hAnsi="Arial" w:cs="Arial"/>
+                <w:sz w:val="24"/>
+                <w:szCs w:val="24"/>
+              </w:rPr>
+              <w:t>evaluó</w:t>
+            </w:r>
+            <w:r>
+              <w:rPr>
+                <w:rFonts w:ascii="Arial" w:hAnsi="Arial" w:cs="Arial"/>
+                <w:sz w:val="24"/>
+                <w:szCs w:val="24"/>
+              </w:rPr>
+              <w:t xml:space="preserve"> la contribución individual de cada miembro del equipo</w:t>
+            </w:r>
+            <w:r>
+              <w:rPr>
+                <w:rFonts w:ascii="Arial" w:hAnsi="Arial" w:cs="Arial"/>
+                <w:sz w:val="24"/>
+                <w:szCs w:val="24"/>
+              </w:rPr>
+              <w:t>.</w:t>
+            </w:r>
+            <w:bookmarkStart w:id="0" w:name="_GoBack"/>
+            <w:bookmarkEnd w:id="0"/>
           </w:p>
         </w:tc>
       </w:tr>
@@ -1203,6 +1384,119 @@
       </w:rPr>
     </w:lvl>
   </w:abstractNum>
+  <w:abstractNum w:abstractNumId="5" w15:restartNumberingAfterBreak="0">
+    <w:nsid w:val="599E4F78"/>
+    <w:multiLevelType w:val="hybridMultilevel"/>
+    <w:tmpl w:val="EBC44ACC"/>
+    <w:lvl w:ilvl="0" w:tplc="080A0001">
+      <w:start w:val="1"/>
+      <w:numFmt w:val="bullet"/>
+      <w:lvlText w:val=""/>
+      <w:lvlJc w:val="left"/>
+      <w:pPr>
+        <w:ind w:left="720" w:hanging="360"/>
+      </w:pPr>
+      <w:rPr>
+        <w:rFonts w:ascii="Symbol" w:hAnsi="Symbol" w:hint="default"/>
+      </w:rPr>
+    </w:lvl>
+    <w:lvl w:ilvl="1" w:tplc="080A0003" w:tentative="1">
+      <w:start w:val="1"/>
+      <w:numFmt w:val="bullet"/>
+      <w:lvlText w:val="o"/>
+      <w:lvlJc w:val="left"/>
+      <w:pPr>
+        <w:ind w:left="1440" w:hanging="360"/>
+      </w:pPr>
+      <w:rPr>
+        <w:rFonts w:ascii="Courier New" w:hAnsi="Courier New" w:cs="Courier New" w:hint="default"/>
+      </w:rPr>
+    </w:lvl>
+    <w:lvl w:ilvl="2" w:tplc="080A0005" w:tentative="1">
+      <w:start w:val="1"/>
+      <w:numFmt w:val="bullet"/>
+      <w:lvlText w:val=""/>
+      <w:lvlJc w:val="left"/>
+      <w:pPr>
+        <w:ind w:left="2160" w:hanging="360"/>
+      </w:pPr>
+      <w:rPr>
+        <w:rFonts w:ascii="Wingdings" w:hAnsi="Wingdings" w:hint="default"/>
+      </w:rPr>
+    </w:lvl>
+    <w:lvl w:ilvl="3" w:tplc="080A0001" w:tentative="1">
+      <w:start w:val="1"/>
+      <w:numFmt w:val="bullet"/>
+      <w:lvlText w:val=""/>
+      <w:lvlJc w:val="left"/>
+      <w:pPr>
+        <w:ind w:left="2880" w:hanging="360"/>
+      </w:pPr>
+      <w:rPr>
+        <w:rFonts w:ascii="Symbol" w:hAnsi="Symbol" w:hint="default"/>
+      </w:rPr>
+    </w:lvl>
+    <w:lvl w:ilvl="4" w:tplc="080A0003" w:tentative="1">
+      <w:start w:val="1"/>
+      <w:numFmt w:val="bullet"/>
+      <w:lvlText w:val="o"/>
+      <w:lvlJc w:val="left"/>
+      <w:pPr>
+        <w:ind w:left="3600" w:hanging="360"/>
+      </w:pPr>
+      <w:rPr>
+        <w:rFonts w:ascii="Courier New" w:hAnsi="Courier New" w:cs="Courier New" w:hint="default"/>
+      </w:rPr>
+    </w:lvl>
+    <w:lvl w:ilvl="5" w:tplc="080A0005" w:tentative="1">
+      <w:start w:val="1"/>
+      <w:numFmt w:val="bullet"/>
+      <w:lvlText w:val=""/>
+      <w:lvlJc w:val="left"/>
+      <w:pPr>
+        <w:ind w:left="4320" w:hanging="360"/>
+      </w:pPr>
+      <w:rPr>
+        <w:rFonts w:ascii="Wingdings" w:hAnsi="Wingdings" w:hint="default"/>
+      </w:rPr>
+    </w:lvl>
+    <w:lvl w:ilvl="6" w:tplc="080A0001" w:tentative="1">
+      <w:start w:val="1"/>
+      <w:numFmt w:val="bullet"/>
+      <w:lvlText w:val=""/>
+      <w:lvlJc w:val="left"/>
+      <w:pPr>
+        <w:ind w:left="5040" w:hanging="360"/>
+      </w:pPr>
+      <w:rPr>
+        <w:rFonts w:ascii="Symbol" w:hAnsi="Symbol" w:hint="default"/>
+      </w:rPr>
+    </w:lvl>
+    <w:lvl w:ilvl="7" w:tplc="080A0003" w:tentative="1">
+      <w:start w:val="1"/>
+      <w:numFmt w:val="bullet"/>
+      <w:lvlText w:val="o"/>
+      <w:lvlJc w:val="left"/>
+      <w:pPr>
+        <w:ind w:left="5760" w:hanging="360"/>
+      </w:pPr>
+      <w:rPr>
+        <w:rFonts w:ascii="Courier New" w:hAnsi="Courier New" w:cs="Courier New" w:hint="default"/>
+      </w:rPr>
+    </w:lvl>
+    <w:lvl w:ilvl="8" w:tplc="080A0005" w:tentative="1">
+      <w:start w:val="1"/>
+      <w:numFmt w:val="bullet"/>
+      <w:lvlText w:val=""/>
+      <w:lvlJc w:val="left"/>
+      <w:pPr>
+        <w:ind w:left="6480" w:hanging="360"/>
+      </w:pPr>
+      <w:rPr>
+        <w:rFonts w:ascii="Wingdings" w:hAnsi="Wingdings" w:hint="default"/>
+      </w:rPr>
+    </w:lvl>
+  </w:abstractNum>
   <w:num w:numId="1">
     <w:abstractNumId w:val="1"/>
   </w:num>
@@ -1217,6 +1511,9 @@
   </w:num>
   <w:num w:numId="5">
     <w:abstractNumId w:val="0"/>
+  </w:num>
+  <w:num w:numId="6">
+    <w:abstractNumId w:val="5"/>
   </w:num>
 </w:numbering>
 </file>
@@ -1648,6 +1945,17 @@
     <w:semiHidden/>
     <w:unhideWhenUsed/>
   </w:style>
+  <w:style w:type="paragraph" w:styleId="Prrafodelista">
+    <w:name w:val="List Paragraph"/>
+    <w:basedOn w:val="Normal"/>
+    <w:uiPriority w:val="34"/>
+    <w:qFormat/>
+    <w:rsid w:val="0075031C"/>
+    <w:pPr>
+      <w:ind w:left="720"/>
+      <w:contextualSpacing/>
+    </w:pPr>
+  </w:style>
 </w:styles>
 </file>
 

</xml_diff>